<commit_message>
Arefatos corrigidos para a avaliação final
</commit_message>
<xml_diff>
--- a/07- Declaração do Problema.docx
+++ b/07- Declaração do Problema.docx
@@ -222,13 +222,13 @@
               <w:rPr>
                 <w:rFonts w:ascii="Arial" w:hAnsi="Arial" w:cs="Arial"/>
               </w:rPr>
-              <w:t>à realização de vendas</w:t>
-            </w:r>
-            <w:r>
-              <w:rPr>
-                <w:rFonts w:ascii="Arial" w:hAnsi="Arial" w:cs="Arial"/>
-              </w:rPr>
-              <w:t xml:space="preserve"> ser feita exclusivamente na loja física</w:t>
+              <w:t xml:space="preserve">à </w:t>
+            </w:r>
+            <w:r>
+              <w:rPr>
+                <w:rFonts w:ascii="Arial" w:hAnsi="Arial" w:cs="Arial"/>
+              </w:rPr>
+              <w:t xml:space="preserve">falta de investimentos em novas tecnologias para melhorar o atendimento captando novos clientes e fidelizando os atuais  </w:t>
             </w:r>
           </w:p>
         </w:tc>

</xml_diff>